<commit_message>
update link git hub
</commit_message>
<xml_diff>
--- a/Nadya Putri Amalia_2141720043_Kuis.docx
+++ b/Nadya Putri Amalia_2141720043_Kuis.docx
@@ -266,7 +266,6 @@
         <w:t xml:space="preserve">, </w:t>
       </w:r>
       <w:proofErr w:type="spellStart"/>
-      <w:proofErr w:type="gramStart"/>
       <w:r>
         <w:rPr>
           <w:rFonts w:ascii="Times New Roman" w:eastAsia="Times New Roman" w:hAnsi="Times New Roman" w:cs="Times New Roman"/>
@@ -276,7 +275,6 @@
         <w:t>S.Pd</w:t>
       </w:r>
       <w:proofErr w:type="spellEnd"/>
-      <w:proofErr w:type="gramEnd"/>
       <w:r>
         <w:rPr>
           <w:rFonts w:ascii="Times New Roman" w:eastAsia="Times New Roman" w:hAnsi="Times New Roman" w:cs="Times New Roman"/>
@@ -510,16 +508,7 @@
           <w:sz w:val="24"/>
           <w:szCs w:val="24"/>
         </w:rPr>
-        <w:t>202</w:t>
-      </w:r>
-      <w:r>
-        <w:rPr>
-          <w:rFonts w:ascii="Times New Roman" w:eastAsia="Times New Roman" w:hAnsi="Times New Roman" w:cs="Times New Roman"/>
-          <w:b/>
-          <w:sz w:val="24"/>
-          <w:szCs w:val="24"/>
-        </w:rPr>
-        <w:t>3</w:t>
+        <w:t>2023</w:t>
       </w:r>
     </w:p>
     <w:tbl>
@@ -611,23 +600,13 @@
                 <w:szCs w:val="24"/>
               </w:rPr>
             </w:pPr>
-            <w:proofErr w:type="gramStart"/>
-            <w:r>
-              <w:rPr>
-                <w:rFonts w:ascii="Times New Roman" w:eastAsia="Times New Roman" w:hAnsi="Times New Roman" w:cs="Times New Roman"/>
-                <w:sz w:val="24"/>
-                <w:szCs w:val="24"/>
-              </w:rPr>
-              <w:t>Waktu :</w:t>
-            </w:r>
-            <w:proofErr w:type="gramEnd"/>
-            <w:r>
-              <w:rPr>
-                <w:rFonts w:ascii="Times New Roman" w:eastAsia="Times New Roman" w:hAnsi="Times New Roman" w:cs="Times New Roman"/>
-                <w:sz w:val="24"/>
-                <w:szCs w:val="24"/>
-              </w:rPr>
-              <w:t xml:space="preserve"> 300 </w:t>
+            <w:r>
+              <w:rPr>
+                <w:rFonts w:ascii="Times New Roman" w:eastAsia="Times New Roman" w:hAnsi="Times New Roman" w:cs="Times New Roman"/>
+                <w:sz w:val="24"/>
+                <w:szCs w:val="24"/>
+              </w:rPr>
+              <w:t xml:space="preserve">Waktu : 300 </w:t>
             </w:r>
             <w:proofErr w:type="spellStart"/>
             <w:r>
@@ -1547,7 +1526,6 @@
         <w:t xml:space="preserve">Link </w:t>
       </w:r>
       <w:proofErr w:type="spellStart"/>
-      <w:proofErr w:type="gramStart"/>
       <w:r>
         <w:rPr>
           <w:rFonts w:ascii="Times New Roman" w:hAnsi="Times New Roman" w:cs="Times New Roman"/>
@@ -1567,9 +1545,21 @@
           <w:sz w:val="24"/>
           <w:szCs w:val="24"/>
         </w:rPr>
-        <w:t xml:space="preserve"> :</w:t>
-      </w:r>
-      <w:proofErr w:type="gramEnd"/>
+        <w:t xml:space="preserve"> : </w:t>
+      </w:r>
+      <w:hyperlink r:id="rId6" w:history="1">
+        <w:r>
+          <w:rPr>
+            <w:rStyle w:val="Hyperlink"/>
+            <w:rFonts w:ascii="Times New Roman" w:hAnsi="Times New Roman" w:cs="Times New Roman"/>
+            <w:b/>
+            <w:bCs/>
+            <w:sz w:val="24"/>
+            <w:szCs w:val="24"/>
+          </w:rPr>
+          <w:t>https://github.com/NadyaPutriAmalia/NadyaPutriAmalia_2141720043_Kuis.git</w:t>
+        </w:r>
+      </w:hyperlink>
       <w:r>
         <w:rPr>
           <w:rFonts w:ascii="Times New Roman" w:hAnsi="Times New Roman" w:cs="Times New Roman"/>
@@ -1710,6 +1700,7 @@
       <w:r>
         <w:rPr>
           <w:rFonts w:ascii="Times New Roman" w:hAnsi="Times New Roman" w:cs="Times New Roman"/>
+          <w:noProof/>
           <w:sz w:val="24"/>
           <w:szCs w:val="24"/>
         </w:rPr>
@@ -1729,7 +1720,7 @@
                     <pic:cNvPicPr/>
                   </pic:nvPicPr>
                   <pic:blipFill>
-                    <a:blip r:embed="rId6"/>
+                    <a:blip r:embed="rId7"/>
                     <a:stretch>
                       <a:fillRect/>
                     </a:stretch>
@@ -1840,6 +1831,7 @@
       <w:r>
         <w:rPr>
           <w:rFonts w:ascii="Times New Roman" w:hAnsi="Times New Roman" w:cs="Times New Roman"/>
+          <w:noProof/>
           <w:sz w:val="24"/>
           <w:szCs w:val="24"/>
         </w:rPr>
@@ -1859,7 +1851,7 @@
                     <pic:cNvPicPr/>
                   </pic:nvPicPr>
                   <pic:blipFill>
-                    <a:blip r:embed="rId7"/>
+                    <a:blip r:embed="rId8"/>
                     <a:stretch>
                       <a:fillRect/>
                     </a:stretch>
@@ -1970,6 +1962,7 @@
       <w:r>
         <w:rPr>
           <w:rFonts w:ascii="Times New Roman" w:hAnsi="Times New Roman" w:cs="Times New Roman"/>
+          <w:noProof/>
           <w:sz w:val="24"/>
           <w:szCs w:val="24"/>
         </w:rPr>
@@ -1989,7 +1982,7 @@
                     <pic:cNvPicPr/>
                   </pic:nvPicPr>
                   <pic:blipFill rotWithShape="1">
-                    <a:blip r:embed="rId8"/>
+                    <a:blip r:embed="rId9"/>
                     <a:srcRect b="6767"/>
                     <a:stretch/>
                   </pic:blipFill>
@@ -2071,6 +2064,7 @@
       <w:r>
         <w:rPr>
           <w:rFonts w:ascii="Times New Roman" w:hAnsi="Times New Roman" w:cs="Times New Roman"/>
+          <w:noProof/>
           <w:sz w:val="24"/>
           <w:szCs w:val="24"/>
         </w:rPr>
@@ -2090,7 +2084,7 @@
                     <pic:cNvPicPr/>
                   </pic:nvPicPr>
                   <pic:blipFill>
-                    <a:blip r:embed="rId9"/>
+                    <a:blip r:embed="rId10"/>
                     <a:stretch>
                       <a:fillRect/>
                     </a:stretch>
@@ -2173,6 +2167,7 @@
       <w:r>
         <w:rPr>
           <w:rFonts w:ascii="Times New Roman" w:hAnsi="Times New Roman" w:cs="Times New Roman"/>
+          <w:noProof/>
           <w:sz w:val="24"/>
           <w:szCs w:val="24"/>
         </w:rPr>
@@ -2192,7 +2187,7 @@
                     <pic:cNvPicPr/>
                   </pic:nvPicPr>
                   <pic:blipFill rotWithShape="1">
-                    <a:blip r:embed="rId10"/>
+                    <a:blip r:embed="rId11"/>
                     <a:srcRect b="6205"/>
                     <a:stretch/>
                   </pic:blipFill>
@@ -2785,6 +2780,29 @@
       <w:contextualSpacing/>
     </w:pPr>
   </w:style>
+  <w:style w:type="character" w:styleId="Hyperlink">
+    <w:name w:val="Hyperlink"/>
+    <w:basedOn w:val="DefaultParagraphFont"/>
+    <w:uiPriority w:val="99"/>
+    <w:unhideWhenUsed/>
+    <w:rsid w:val="003D79CF"/>
+    <w:rPr>
+      <w:color w:val="0563C1" w:themeColor="hyperlink"/>
+      <w:u w:val="single"/>
+    </w:rPr>
+  </w:style>
+  <w:style w:type="character" w:styleId="UnresolvedMention">
+    <w:name w:val="Unresolved Mention"/>
+    <w:basedOn w:val="DefaultParagraphFont"/>
+    <w:uiPriority w:val="99"/>
+    <w:semiHidden/>
+    <w:unhideWhenUsed/>
+    <w:rsid w:val="003D79CF"/>
+    <w:rPr>
+      <w:color w:val="605E5C"/>
+      <w:shd w:val="clear" w:color="auto" w:fill="E1DFDD"/>
+    </w:rPr>
+  </w:style>
 </w:styles>
 </file>
 

</xml_diff>